<commit_message>
Bold title and increase spacing after title
</commit_message>
<xml_diff>
--- a/template.docx
+++ b/template.docx
@@ -5,6 +5,7 @@
     <w:p>
       <w:pPr>
         <w:pStyle w:val="Title"/>
+        <w:spacing w:after="480"/>
         <w:rPr>
           <w:rFonts w:cs="Times New Roman"/>
         </w:rPr>
@@ -19,6 +20,7 @@
     <w:p>
       <w:pPr>
         <w:pStyle w:val="Subtitle"/>
+        <w:spacing w:after="480"/>
         <w:rPr>
           <w:rFonts w:cs="Times New Roman"/>
         </w:rPr>
@@ -1226,14 +1228,15 @@
     <w:link w:val="TitleChar"/>
     <w:uiPriority w:val="10"/>
     <w:qFormat/>
-    <w:rsid w:val="00664B17"/>
-    <w:pPr>
-      <w:spacing w:after="80"/>
+    <w:rsid w:val="008C49E7"/>
+    <w:pPr>
+      <w:spacing w:afterLines="200"/>
       <w:contextualSpacing/>
       <w:jc w:val="center"/>
     </w:pPr>
     <w:rPr>
       <w:rFonts w:eastAsia="Times New Roman" w:cstheme="majorBidi"/>
+      <w:b/>
       <w:spacing w:val="-10"/>
       <w:kern w:val="28"/>
       <w:sz w:val="32"/>
@@ -1245,9 +1248,10 @@
     <w:basedOn w:val="DefaultParagraphFont"/>
     <w:link w:val="Title"/>
     <w:uiPriority w:val="10"/>
-    <w:rsid w:val="00664B17"/>
+    <w:rsid w:val="008C49E7"/>
     <w:rPr>
       <w:rFonts w:eastAsia="Times New Roman" w:cstheme="majorBidi"/>
+      <w:b/>
       <w:spacing w:val="-10"/>
       <w:kern w:val="28"/>
       <w:sz w:val="32"/>

</xml_diff>